<commit_message>
Correções realizadas no final de semana
</commit_message>
<xml_diff>
--- a/Requisitos/Especificação de Caso de Uso Sistema de Rastreamento.docx
+++ b/Requisitos/Especificação de Caso de Uso Sistema de Rastreamento.docx
@@ -154,28 +154,46 @@
     <w:p>
       <w:pPr>
         <w:pStyle w:val="Ttulo2"/>
-      </w:pPr>
-      <w:proofErr w:type="spellStart"/>
-      <w:r>
+        <w:numPr>
+          <w:ilvl w:val="0"/>
+          <w:numId w:val="0"/>
+        </w:numPr>
+        <w:rPr>
+          <w:rFonts w:ascii="Times New Roman" w:hAnsi="Times New Roman"/>
+          <w:b w:val="0"/>
+          <w:lang w:val="pt-BR"/>
+        </w:rPr>
+      </w:pPr>
+      <w:r>
+        <w:rPr>
+          <w:b w:val="0"/>
+          <w:lang w:val="pt-BR"/>
+        </w:rPr>
+        <w:t xml:space="preserve">           </w:t>
+      </w:r>
+      <w:r>
+        <w:rPr>
+          <w:b w:val="0"/>
+          <w:lang w:val="pt-BR"/>
+        </w:rPr>
+        <w:t xml:space="preserve">  </w:t>
+      </w:r>
+      <w:r>
+        <w:rPr>
+          <w:rFonts w:ascii="Times New Roman" w:hAnsi="Times New Roman"/>
+          <w:b w:val="0"/>
+          <w:lang w:val="pt-BR"/>
+        </w:rPr>
         <w:t>Usuário</w:t>
       </w:r>
-      <w:proofErr w:type="spellEnd"/>
-      <w:r>
-        <w:t xml:space="preserve"> do </w:t>
-      </w:r>
-      <w:proofErr w:type="spellStart"/>
-      <w:r>
-        <w:t>Sistema</w:t>
-      </w:r>
-      <w:proofErr w:type="spellEnd"/>
-      <w:r>
-        <w:t xml:space="preserve"> de </w:t>
-      </w:r>
-      <w:proofErr w:type="spellStart"/>
-      <w:r>
-        <w:t>Rastreamento</w:t>
-      </w:r>
-      <w:proofErr w:type="spellEnd"/>
+      <w:r>
+        <w:rPr>
+          <w:rFonts w:ascii="Times New Roman" w:hAnsi="Times New Roman"/>
+          <w:b w:val="0"/>
+          <w:lang w:val="pt-BR"/>
+        </w:rPr>
+        <w:t xml:space="preserve"> do Sistema de Rastreamento</w:t>
+      </w:r>
     </w:p>
     <w:p>
       <w:pPr>
@@ -202,35 +220,13 @@
         <w:rPr>
           <w:lang w:val="pt-BR"/>
         </w:rPr>
-        <w:t xml:space="preserve">Computador, </w:t>
-      </w:r>
-      <w:proofErr w:type="spellStart"/>
-      <w:r>
-        <w:rPr>
-          <w:lang w:val="pt-BR"/>
-        </w:rPr>
-        <w:t>Smartphone</w:t>
-      </w:r>
-      <w:proofErr w:type="spellEnd"/>
-      <w:r>
-        <w:rPr>
-          <w:lang w:val="pt-BR"/>
-        </w:rPr>
-        <w:t xml:space="preserve">, </w:t>
-      </w:r>
-      <w:proofErr w:type="spellStart"/>
-      <w:r>
-        <w:rPr>
-          <w:lang w:val="pt-BR"/>
-        </w:rPr>
-        <w:t>tablet</w:t>
-      </w:r>
-      <w:proofErr w:type="spellEnd"/>
-      <w:r>
-        <w:rPr>
-          <w:lang w:val="pt-BR"/>
-        </w:rPr>
-        <w:t xml:space="preserve"> ou celular que disponha de </w:t>
+        <w:t>Disponibilidade</w:t>
+      </w:r>
+      <w:r>
+        <w:rPr>
+          <w:lang w:val="pt-BR"/>
+        </w:rPr>
+        <w:t xml:space="preserve"> de </w:t>
       </w:r>
       <w:r>
         <w:rPr>
@@ -274,7 +270,21 @@
         <w:rPr>
           <w:lang w:val="pt-BR"/>
         </w:rPr>
-        <w:t>.</w:t>
+        <w:t xml:space="preserve"> e na tela de </w:t>
+      </w:r>
+      <w:proofErr w:type="spellStart"/>
+      <w:r>
+        <w:rPr>
+          <w:lang w:val="pt-BR"/>
+        </w:rPr>
+        <w:t>Login</w:t>
+      </w:r>
+      <w:proofErr w:type="spellEnd"/>
+      <w:r>
+        <w:rPr>
+          <w:lang w:val="pt-BR"/>
+        </w:rPr>
+        <w:t xml:space="preserve"> do Sistema de Rastreamento.</w:t>
       </w:r>
     </w:p>
     <w:p>
@@ -320,6 +330,12 @@
         </w:rPr>
         <w:t xml:space="preserve"> usuário e senha</w:t>
       </w:r>
+      <w:r>
+        <w:rPr>
+          <w:lang w:val="pt-BR"/>
+        </w:rPr>
+        <w:t xml:space="preserve"> e clica no botão “Entrar”</w:t>
+      </w:r>
     </w:p>
     <w:p>
       <w:pPr>
@@ -336,7 +352,13 @@
         <w:rPr>
           <w:lang w:val="pt-BR"/>
         </w:rPr>
-        <w:t>Cliente clica no botão “Entrar”</w:t>
+        <w:t>Sistema confirma usuário e senha</w:t>
+      </w:r>
+      <w:r>
+        <w:rPr>
+          <w:lang w:val="pt-BR"/>
+        </w:rPr>
+        <w:t xml:space="preserve"> do cliente</w:t>
       </w:r>
     </w:p>
     <w:p>
@@ -354,13 +376,19 @@
         <w:rPr>
           <w:lang w:val="pt-BR"/>
         </w:rPr>
-        <w:t>Sistema confirma usuário e senha</w:t>
-      </w:r>
-      <w:r>
-        <w:rPr>
-          <w:lang w:val="pt-BR"/>
-        </w:rPr>
-        <w:t xml:space="preserve"> do cliente</w:t>
+        <w:t>Sistema autentica</w:t>
+      </w:r>
+      <w:r>
+        <w:rPr>
+          <w:lang w:val="pt-BR"/>
+        </w:rPr>
+        <w:t xml:space="preserve"> o </w:t>
+      </w:r>
+      <w:r>
+        <w:rPr>
+          <w:lang w:val="pt-BR"/>
+        </w:rPr>
+        <w:t>cliente</w:t>
       </w:r>
     </w:p>
     <w:p>
@@ -370,28 +398,28 @@
           <w:ilvl w:val="0"/>
           <w:numId w:val="5"/>
         </w:numPr>
-        <w:rPr>
-          <w:lang w:val="pt-BR"/>
-        </w:rPr>
-      </w:pPr>
-      <w:r>
-        <w:rPr>
-          <w:lang w:val="pt-BR"/>
-        </w:rPr>
-        <w:t>Sistema autentica</w:t>
-      </w:r>
-      <w:r>
-        <w:rPr>
-          <w:lang w:val="pt-BR"/>
-        </w:rPr>
-        <w:t xml:space="preserve"> o </w:t>
-      </w:r>
-      <w:r>
-        <w:rPr>
-          <w:lang w:val="pt-BR"/>
-        </w:rPr>
-        <w:t>cliente</w:t>
-      </w:r>
+      </w:pPr>
+      <w:proofErr w:type="spellStart"/>
+      <w:r>
+        <w:t>Cliente</w:t>
+      </w:r>
+      <w:proofErr w:type="spellEnd"/>
+      <w:r>
+        <w:t xml:space="preserve"> </w:t>
+      </w:r>
+      <w:proofErr w:type="spellStart"/>
+      <w:r>
+        <w:t>logado</w:t>
+      </w:r>
+      <w:proofErr w:type="spellEnd"/>
+      <w:r>
+        <w:t xml:space="preserve"> com </w:t>
+      </w:r>
+      <w:proofErr w:type="spellStart"/>
+      <w:r>
+        <w:t>sucesso</w:t>
+      </w:r>
+      <w:proofErr w:type="spellEnd"/>
     </w:p>
     <w:p>
       <w:pPr>
@@ -400,10 +428,30 @@
           <w:ilvl w:val="0"/>
           <w:numId w:val="5"/>
         </w:numPr>
+        <w:rPr>
+          <w:lang w:val="pt-BR"/>
+        </w:rPr>
+      </w:pPr>
+      <w:r>
+        <w:rPr>
+          <w:lang w:val="pt-BR"/>
+        </w:rPr>
+        <w:t>O caso de uso é encerrado</w:t>
+      </w:r>
+      <w:r>
+        <w:rPr>
+          <w:lang w:val="pt-BR"/>
+        </w:rPr>
+        <w:t>.</w:t>
+      </w:r>
+    </w:p>
+    <w:p>
+      <w:pPr>
+        <w:pStyle w:val="Ttulo1"/>
       </w:pPr>
       <w:proofErr w:type="spellStart"/>
       <w:r>
-        <w:t>Cliente</w:t>
+        <w:t>Fluxos</w:t>
       </w:r>
       <w:proofErr w:type="spellEnd"/>
       <w:r>
@@ -411,49 +459,17 @@
       </w:r>
       <w:proofErr w:type="spellStart"/>
       <w:r>
-        <w:t>logado</w:t>
-      </w:r>
-      <w:proofErr w:type="spellEnd"/>
-      <w:r>
-        <w:t xml:space="preserve"> com </w:t>
-      </w:r>
-      <w:proofErr w:type="spellStart"/>
-      <w:r>
-        <w:t>sucesso</w:t>
+        <w:t>Alternativos</w:t>
       </w:r>
       <w:proofErr w:type="spellEnd"/>
     </w:p>
     <w:p>
       <w:pPr>
-        <w:pStyle w:val="Corpodetexto"/>
-        <w:numPr>
-          <w:ilvl w:val="0"/>
-          <w:numId w:val="5"/>
-        </w:numPr>
-        <w:rPr>
-          <w:lang w:val="pt-BR"/>
-        </w:rPr>
-      </w:pPr>
-      <w:r>
-        <w:rPr>
-          <w:lang w:val="pt-BR"/>
-        </w:rPr>
-        <w:t>O caso de uso é encerrado</w:t>
-      </w:r>
-      <w:r>
-        <w:rPr>
-          <w:lang w:val="pt-BR"/>
-        </w:rPr>
-        <w:t>.</w:t>
-      </w:r>
-    </w:p>
-    <w:p>
-      <w:pPr>
-        <w:pStyle w:val="Ttulo1"/>
+        <w:pStyle w:val="Ttulo2"/>
       </w:pPr>
       <w:proofErr w:type="spellStart"/>
       <w:r>
-        <w:t>Fluxos</w:t>
+        <w:t>Fluxo</w:t>
       </w:r>
       <w:proofErr w:type="spellEnd"/>
       <w:r>
@@ -461,29 +477,11 @@
       </w:r>
       <w:proofErr w:type="spellStart"/>
       <w:r>
-        <w:t>Alternativos</w:t>
+        <w:t>Alternativo</w:t>
       </w:r>
       <w:proofErr w:type="spellEnd"/>
-    </w:p>
-    <w:p>
-      <w:pPr>
-        <w:pStyle w:val="Ttulo2"/>
-      </w:pPr>
-      <w:proofErr w:type="spellStart"/>
-      <w:r>
-        <w:t>Fluxo</w:t>
-      </w:r>
-      <w:proofErr w:type="spellEnd"/>
-      <w:r>
-        <w:t xml:space="preserve"> </w:t>
-      </w:r>
-      <w:proofErr w:type="spellStart"/>
-      <w:r>
-        <w:t>Alternativo</w:t>
-      </w:r>
-      <w:proofErr w:type="spellEnd"/>
-      <w:r>
-        <w:t xml:space="preserve"> 1</w:t>
+      <w:r>
+        <w:t xml:space="preserve"> [FA001]</w:t>
       </w:r>
     </w:p>
     <w:p>
@@ -650,150 +648,6 @@
     </w:p>
     <w:p>
       <w:pPr>
-        <w:pStyle w:val="Ttulo2"/>
-      </w:pPr>
-      <w:proofErr w:type="spellStart"/>
-      <w:r>
-        <w:t>Fluxo</w:t>
-      </w:r>
-      <w:proofErr w:type="spellEnd"/>
-      <w:r>
-        <w:t xml:space="preserve"> </w:t>
-      </w:r>
-      <w:proofErr w:type="spellStart"/>
-      <w:r>
-        <w:t>Alternativo</w:t>
-      </w:r>
-      <w:proofErr w:type="spellEnd"/>
-      <w:r>
-        <w:t xml:space="preserve"> 2</w:t>
-      </w:r>
-    </w:p>
-    <w:p>
-      <w:pPr>
-        <w:pStyle w:val="Corpodetexto"/>
-        <w:rPr>
-          <w:lang w:val="pt-BR"/>
-        </w:rPr>
-      </w:pPr>
-      <w:r>
-        <w:rPr>
-          <w:lang w:val="pt-BR"/>
-        </w:rPr>
-        <w:t xml:space="preserve">Se no passo </w:t>
-      </w:r>
-      <w:proofErr w:type="gramStart"/>
-      <w:r>
-        <w:rPr>
-          <w:lang w:val="pt-BR"/>
-        </w:rPr>
-        <w:t>4</w:t>
-      </w:r>
-      <w:proofErr w:type="gramEnd"/>
-      <w:r>
-        <w:rPr>
-          <w:lang w:val="pt-BR"/>
-        </w:rPr>
-        <w:t xml:space="preserve"> do Fluxo Principal o s</w:t>
-      </w:r>
-      <w:r>
-        <w:rPr>
-          <w:lang w:val="pt-BR"/>
-        </w:rPr>
-        <w:t>istema não autenticar</w:t>
-      </w:r>
-      <w:r>
-        <w:rPr>
-          <w:lang w:val="pt-BR"/>
-        </w:rPr>
-        <w:t xml:space="preserve"> o cliente</w:t>
-      </w:r>
-      <w:r>
-        <w:rPr>
-          <w:lang w:val="pt-BR"/>
-        </w:rPr>
-        <w:t>, então:</w:t>
-      </w:r>
-    </w:p>
-    <w:p>
-      <w:pPr>
-        <w:pStyle w:val="Corpodetexto"/>
-        <w:numPr>
-          <w:ilvl w:val="0"/>
-          <w:numId w:val="8"/>
-        </w:numPr>
-        <w:rPr>
-          <w:lang w:val="pt-BR"/>
-        </w:rPr>
-      </w:pPr>
-      <w:r>
-        <w:rPr>
-          <w:lang w:val="pt-BR"/>
-        </w:rPr>
-        <w:t>Mostrar uma tela informando que</w:t>
-      </w:r>
-      <w:r>
-        <w:rPr>
-          <w:lang w:val="pt-BR"/>
-        </w:rPr>
-        <w:t>:</w:t>
-      </w:r>
-      <w:r>
-        <w:rPr>
-          <w:lang w:val="pt-BR"/>
-        </w:rPr>
-        <w:t xml:space="preserve"> </w:t>
-      </w:r>
-      <w:r>
-        <w:rPr>
-          <w:lang w:val="pt-BR"/>
-        </w:rPr>
-        <w:t>“erro na autenticação, favor tentar mais tarde”</w:t>
-      </w:r>
-      <w:r>
-        <w:rPr>
-          <w:lang w:val="pt-BR"/>
-        </w:rPr>
-        <w:t>.</w:t>
-      </w:r>
-    </w:p>
-    <w:p>
-      <w:pPr>
-        <w:pStyle w:val="Corpodetexto"/>
-        <w:numPr>
-          <w:ilvl w:val="0"/>
-          <w:numId w:val="8"/>
-        </w:numPr>
-        <w:rPr>
-          <w:lang w:val="pt-BR"/>
-        </w:rPr>
-      </w:pPr>
-      <w:r>
-        <w:rPr>
-          <w:lang w:val="pt-BR"/>
-        </w:rPr>
-        <w:t xml:space="preserve">O caso de uso retorna para o passo </w:t>
-      </w:r>
-      <w:proofErr w:type="gramStart"/>
-      <w:r>
-        <w:rPr>
-          <w:lang w:val="pt-BR"/>
-        </w:rPr>
-        <w:t>6</w:t>
-      </w:r>
-      <w:proofErr w:type="gramEnd"/>
-    </w:p>
-    <w:p>
-      <w:pPr>
-        <w:pStyle w:val="Corpodetexto"/>
-        <w:ind w:left="0"/>
-        <w:rPr>
-          <w:lang w:val="pt-BR"/>
-        </w:rPr>
-      </w:pPr>
-    </w:p>
-    <w:p>
-      <w:pPr>
         <w:pStyle w:val="Ttulo1"/>
       </w:pPr>
       <w:proofErr w:type="spellStart"/>
@@ -837,6 +691,12 @@
     </w:p>
     <w:p>
       <w:pPr>
+        <w:pStyle w:val="Corpodetexto"/>
+        <w:ind w:left="1440"/>
+      </w:pPr>
+    </w:p>
+    <w:p>
+      <w:pPr>
         <w:pStyle w:val="Ttulo1"/>
         <w:rPr>
           <w:lang w:val="pt-BR"/>
@@ -1001,7 +861,6 @@
         <w:rPr>
           <w:lang w:val="pt-BR"/>
         </w:rPr>
-        <w:lastRenderedPageBreak/>
         <w:t>Pós-condições</w:t>
       </w:r>
     </w:p>
@@ -1050,42 +909,17 @@
     <w:p>
       <w:pPr>
         <w:pStyle w:val="Corpodetexto"/>
-        <w:rPr>
-          <w:lang w:val="pt-BR"/>
-        </w:rPr>
-      </w:pPr>
-      <w:r>
-        <w:rPr>
-          <w:lang w:val="pt-BR"/>
-        </w:rPr>
-        <w:t>&lt;</w:t>
-      </w:r>
-      <w:r>
-        <w:rPr>
-          <w:lang w:val="pt-BR"/>
-        </w:rPr>
-        <w:t>requisito especial 1</w:t>
-      </w:r>
-      <w:r>
-        <w:rPr>
-          <w:lang w:val="pt-BR"/>
-        </w:rPr>
-        <w:t>&gt;</w:t>
-      </w:r>
-    </w:p>
-    <w:p>
-      <w:pPr>
-        <w:rPr>
-          <w:lang w:val="pt-BR"/>
-        </w:rPr>
-      </w:pPr>
-    </w:p>
-    <w:p>
-      <w:pPr>
-        <w:rPr>
-          <w:lang w:val="pt-BR"/>
-        </w:rPr>
-      </w:pPr>
+        <w:numPr>
+          <w:ilvl w:val="0"/>
+          <w:numId w:val="9"/>
+        </w:numPr>
+        <w:rPr>
+          <w:lang w:val="pt-BR"/>
+        </w:rPr>
+      </w:pPr>
+      <w:r>
+        <w:t xml:space="preserve"> NÃO EXISTE</w:t>
+      </w:r>
     </w:p>
     <w:sectPr>
       <w:headerReference w:type="default" r:id="rId7"/>
@@ -1290,7 +1124,7 @@
               <w:sz w:val="20"/>
               <w:szCs w:val="20"/>
             </w:rPr>
-            <w:t>2</w:t>
+            <w:t>1</w:t>
           </w:r>
           <w:r>
             <w:rPr>
@@ -1404,8 +1238,9 @@
           </w:pPr>
           <w:r>
             <w:rPr>
+              <w:noProof/>
               <w:sz w:val="20"/>
-              <w:lang w:val="pt-BR"/>
+              <w:lang w:val="pt-BR" w:eastAsia="pt-BR"/>
             </w:rPr>
             <w:drawing>
               <wp:inline distT="0" distB="0" distL="0" distR="0">
@@ -2085,6 +1920,95 @@
     </w:lvl>
   </w:abstractNum>
   <w:abstractNum w:abstractNumId="5">
+    <w:nsid w:val="34FB2DBF"/>
+    <w:multiLevelType w:val="hybridMultilevel"/>
+    <w:tmpl w:val="B6906174"/>
+    <w:lvl w:ilvl="0" w:tplc="A60E1046">
+      <w:start w:val="1"/>
+      <w:numFmt w:val="decimal"/>
+      <w:lvlText w:val="%1."/>
+      <w:lvlJc w:val="left"/>
+      <w:pPr>
+        <w:ind w:left="1440" w:hanging="360"/>
+      </w:pPr>
+      <w:rPr>
+        <w:rFonts w:hint="default"/>
+      </w:rPr>
+    </w:lvl>
+    <w:lvl w:ilvl="1" w:tplc="04160019" w:tentative="1">
+      <w:start w:val="1"/>
+      <w:numFmt w:val="lowerLetter"/>
+      <w:lvlText w:val="%2."/>
+      <w:lvlJc w:val="left"/>
+      <w:pPr>
+        <w:ind w:left="2160" w:hanging="360"/>
+      </w:pPr>
+    </w:lvl>
+    <w:lvl w:ilvl="2" w:tplc="0416001B" w:tentative="1">
+      <w:start w:val="1"/>
+      <w:numFmt w:val="lowerRoman"/>
+      <w:lvlText w:val="%3."/>
+      <w:lvlJc w:val="right"/>
+      <w:pPr>
+        <w:ind w:left="2880" w:hanging="180"/>
+      </w:pPr>
+    </w:lvl>
+    <w:lvl w:ilvl="3" w:tplc="0416000F" w:tentative="1">
+      <w:start w:val="1"/>
+      <w:numFmt w:val="decimal"/>
+      <w:lvlText w:val="%4."/>
+      <w:lvlJc w:val="left"/>
+      <w:pPr>
+        <w:ind w:left="3600" w:hanging="360"/>
+      </w:pPr>
+    </w:lvl>
+    <w:lvl w:ilvl="4" w:tplc="04160019" w:tentative="1">
+      <w:start w:val="1"/>
+      <w:numFmt w:val="lowerLetter"/>
+      <w:lvlText w:val="%5."/>
+      <w:lvlJc w:val="left"/>
+      <w:pPr>
+        <w:ind w:left="4320" w:hanging="360"/>
+      </w:pPr>
+    </w:lvl>
+    <w:lvl w:ilvl="5" w:tplc="0416001B" w:tentative="1">
+      <w:start w:val="1"/>
+      <w:numFmt w:val="lowerRoman"/>
+      <w:lvlText w:val="%6."/>
+      <w:lvlJc w:val="right"/>
+      <w:pPr>
+        <w:ind w:left="5040" w:hanging="180"/>
+      </w:pPr>
+    </w:lvl>
+    <w:lvl w:ilvl="6" w:tplc="0416000F" w:tentative="1">
+      <w:start w:val="1"/>
+      <w:numFmt w:val="decimal"/>
+      <w:lvlText w:val="%7."/>
+      <w:lvlJc w:val="left"/>
+      <w:pPr>
+        <w:ind w:left="5760" w:hanging="360"/>
+      </w:pPr>
+    </w:lvl>
+    <w:lvl w:ilvl="7" w:tplc="04160019" w:tentative="1">
+      <w:start w:val="1"/>
+      <w:numFmt w:val="lowerLetter"/>
+      <w:lvlText w:val="%8."/>
+      <w:lvlJc w:val="left"/>
+      <w:pPr>
+        <w:ind w:left="6480" w:hanging="360"/>
+      </w:pPr>
+    </w:lvl>
+    <w:lvl w:ilvl="8" w:tplc="0416001B" w:tentative="1">
+      <w:start w:val="1"/>
+      <w:numFmt w:val="lowerRoman"/>
+      <w:lvlText w:val="%9."/>
+      <w:lvlJc w:val="right"/>
+      <w:pPr>
+        <w:ind w:left="7200" w:hanging="180"/>
+      </w:pPr>
+    </w:lvl>
+  </w:abstractNum>
+  <w:abstractNum w:abstractNumId="6">
     <w:nsid w:val="3AD67191"/>
     <w:multiLevelType w:val="hybridMultilevel"/>
     <w:tmpl w:val="14CC398A"/>
@@ -2197,7 +2121,7 @@
       </w:pPr>
     </w:lvl>
   </w:abstractNum>
-  <w:abstractNum w:abstractNumId="6">
+  <w:abstractNum w:abstractNumId="7">
     <w:nsid w:val="5BD37CDA"/>
     <w:multiLevelType w:val="hybridMultilevel"/>
     <w:tmpl w:val="2AC89B4A"/>
@@ -2323,16 +2247,19 @@
     <w:abstractNumId w:val="2"/>
   </w:num>
   <w:num w:numId="5">
-    <w:abstractNumId w:val="6"/>
+    <w:abstractNumId w:val="7"/>
   </w:num>
   <w:num w:numId="6">
     <w:abstractNumId w:val="4"/>
   </w:num>
   <w:num w:numId="7">
-    <w:abstractNumId w:val="5"/>
+    <w:abstractNumId w:val="6"/>
   </w:num>
   <w:num w:numId="8">
     <w:abstractNumId w:val="1"/>
+  </w:num>
+  <w:num w:numId="9">
+    <w:abstractNumId w:val="5"/>
   </w:num>
 </w:numbering>
 </file>

</xml_diff>

<commit_message>
Implementação da Tela Login e Atualizaçâo Use Case
</commit_message>
<xml_diff>
--- a/Requisitos/Especificação de Caso de Uso Sistema de Rastreamento.docx
+++ b/Requisitos/Especificação de Caso de Uso Sistema de Rastreamento.docx
@@ -328,7 +328,21 @@
         <w:rPr>
           <w:lang w:val="pt-BR"/>
         </w:rPr>
-        <w:t xml:space="preserve"> usuário e senha</w:t>
+        <w:t xml:space="preserve"> </w:t>
+      </w:r>
+      <w:proofErr w:type="spellStart"/>
+      <w:r>
+        <w:rPr>
+          <w:lang w:val="pt-BR"/>
+        </w:rPr>
+        <w:t>Login</w:t>
+      </w:r>
+      <w:proofErr w:type="spellEnd"/>
+      <w:r>
+        <w:rPr>
+          <w:lang w:val="pt-BR"/>
+        </w:rPr>
+        <w:t xml:space="preserve"> e senha</w:t>
       </w:r>
       <w:r>
         <w:rPr>
@@ -352,7 +366,27 @@
         <w:rPr>
           <w:lang w:val="pt-BR"/>
         </w:rPr>
-        <w:t>Sistema confirma usuário e senha</w:t>
+        <w:t xml:space="preserve">Sistema </w:t>
+      </w:r>
+      <w:r>
+        <w:rPr>
+          <w:lang w:val="pt-BR"/>
+        </w:rPr>
+        <w:t xml:space="preserve">confirma </w:t>
+      </w:r>
+      <w:proofErr w:type="spellStart"/>
+      <w:r>
+        <w:rPr>
+          <w:lang w:val="pt-BR"/>
+        </w:rPr>
+        <w:t>Login</w:t>
+      </w:r>
+      <w:proofErr w:type="spellEnd"/>
+      <w:r>
+        <w:rPr>
+          <w:lang w:val="pt-BR"/>
+        </w:rPr>
+        <w:t xml:space="preserve"> e senha</w:t>
       </w:r>
       <w:r>
         <w:rPr>
@@ -545,7 +579,21 @@
         <w:rPr>
           <w:lang w:val="pt-BR"/>
         </w:rPr>
-        <w:t xml:space="preserve"> usuário e senha do cliente</w:t>
+        <w:t xml:space="preserve"> </w:t>
+      </w:r>
+      <w:proofErr w:type="spellStart"/>
+      <w:r>
+        <w:rPr>
+          <w:lang w:val="pt-BR"/>
+        </w:rPr>
+        <w:t>Login</w:t>
+      </w:r>
+      <w:proofErr w:type="spellEnd"/>
+      <w:r>
+        <w:rPr>
+          <w:lang w:val="pt-BR"/>
+        </w:rPr>
+        <w:t xml:space="preserve"> e senha do cliente</w:t>
       </w:r>
       <w:r>
         <w:rPr>
@@ -591,34 +639,105 @@
       </w:r>
       <w:r>
         <w:rPr>
-          <w:lang w:val="pt-BR"/>
-        </w:rPr>
-        <w:t xml:space="preserve">nome de usuário </w:t>
-      </w:r>
-      <w:r>
-        <w:rPr>
-          <w:lang w:val="pt-BR"/>
-        </w:rPr>
-        <w:t>e/</w:t>
-      </w:r>
-      <w:r>
-        <w:rPr>
-          <w:lang w:val="pt-BR"/>
-        </w:rPr>
-        <w:t xml:space="preserve">ou senha estão </w:t>
-      </w:r>
-      <w:r>
-        <w:rPr>
-          <w:lang w:val="pt-BR"/>
-        </w:rPr>
-        <w:t>inválidos</w:t>
-      </w:r>
+          <w:rFonts w:ascii="Tahoma" w:hAnsi="Tahoma" w:cs="Tahoma"/>
+          <w:b/>
+          <w:bCs/>
+          <w:color w:val="222222"/>
+          <w:sz w:val="15"/>
+          <w:szCs w:val="15"/>
+          <w:shd w:val="clear" w:color="auto" w:fill="FFFFFF"/>
+          <w:lang w:val="pt-BR"/>
+        </w:rPr>
+        <w:t xml:space="preserve">Erro no </w:t>
+      </w:r>
+      <w:proofErr w:type="spellStart"/>
+      <w:r>
+        <w:rPr>
+          <w:rFonts w:ascii="Tahoma" w:hAnsi="Tahoma" w:cs="Tahoma"/>
+          <w:b/>
+          <w:bCs/>
+          <w:color w:val="222222"/>
+          <w:sz w:val="15"/>
+          <w:szCs w:val="15"/>
+          <w:shd w:val="clear" w:color="auto" w:fill="FFFFFF"/>
+          <w:lang w:val="pt-BR"/>
+        </w:rPr>
+        <w:t>login</w:t>
+      </w:r>
+      <w:proofErr w:type="spellEnd"/>
+      <w:r>
+        <w:rPr>
+          <w:rFonts w:ascii="Tahoma" w:hAnsi="Tahoma" w:cs="Tahoma"/>
+          <w:b/>
+          <w:bCs/>
+          <w:color w:val="222222"/>
+          <w:sz w:val="15"/>
+          <w:szCs w:val="15"/>
+          <w:shd w:val="clear" w:color="auto" w:fill="FFFFFF"/>
+          <w:lang w:val="pt-BR"/>
+        </w:rPr>
+        <w:t xml:space="preserve">! </w:t>
+      </w:r>
+      <w:proofErr w:type="spellStart"/>
+      <w:r>
+        <w:rPr>
+          <w:rFonts w:ascii="Tahoma" w:hAnsi="Tahoma" w:cs="Tahoma"/>
+          <w:b/>
+          <w:bCs/>
+          <w:color w:val="222222"/>
+          <w:sz w:val="15"/>
+          <w:szCs w:val="15"/>
+          <w:shd w:val="clear" w:color="auto" w:fill="FFFFFF"/>
+        </w:rPr>
+        <w:t>Tente</w:t>
+      </w:r>
+      <w:proofErr w:type="spellEnd"/>
+      <w:r>
+        <w:rPr>
+          <w:rFonts w:ascii="Tahoma" w:hAnsi="Tahoma" w:cs="Tahoma"/>
+          <w:b/>
+          <w:bCs/>
+          <w:color w:val="222222"/>
+          <w:sz w:val="15"/>
+          <w:szCs w:val="15"/>
+          <w:shd w:val="clear" w:color="auto" w:fill="FFFFFF"/>
+        </w:rPr>
+        <w:t xml:space="preserve"> </w:t>
+      </w:r>
+      <w:proofErr w:type="spellStart"/>
+      <w:r>
+        <w:rPr>
+          <w:rFonts w:ascii="Tahoma" w:hAnsi="Tahoma" w:cs="Tahoma"/>
+          <w:b/>
+          <w:bCs/>
+          <w:color w:val="222222"/>
+          <w:sz w:val="15"/>
+          <w:szCs w:val="15"/>
+          <w:shd w:val="clear" w:color="auto" w:fill="FFFFFF"/>
+        </w:rPr>
+        <w:t>Novamente</w:t>
+      </w:r>
+      <w:proofErr w:type="spellEnd"/>
+      <w:r>
+        <w:rPr>
+          <w:rFonts w:ascii="Tahoma" w:hAnsi="Tahoma" w:cs="Tahoma"/>
+          <w:b/>
+          <w:bCs/>
+          <w:color w:val="222222"/>
+          <w:sz w:val="15"/>
+          <w:szCs w:val="15"/>
+          <w:shd w:val="clear" w:color="auto" w:fill="FFFFFF"/>
+        </w:rPr>
+        <w:t>! (public)</w:t>
+      </w:r>
+      <w:proofErr w:type="gramStart"/>
       <w:r>
         <w:rPr>
           <w:lang w:val="pt-BR"/>
         </w:rPr>
         <w:t>”</w:t>
       </w:r>
+      <w:proofErr w:type="gramEnd"/>
     </w:p>
     <w:p>
       <w:pPr>
@@ -635,7 +754,13 @@
         <w:rPr>
           <w:lang w:val="pt-BR"/>
         </w:rPr>
-        <w:t xml:space="preserve">O caso de uso retorna para o passo </w:t>
+        <w:t>Clicando em “OK” o</w:t>
+      </w:r>
+      <w:r>
+        <w:rPr>
+          <w:lang w:val="pt-BR"/>
+        </w:rPr>
+        <w:t xml:space="preserve"> caso de uso retorna para o passo </w:t>
       </w:r>
       <w:proofErr w:type="gramStart"/>
       <w:r>
@@ -765,14 +890,20 @@
         <w:rPr>
           <w:lang w:val="pt-BR"/>
         </w:rPr>
-        <w:t>login</w:t>
+        <w:t>Login</w:t>
       </w:r>
       <w:proofErr w:type="spellEnd"/>
       <w:r>
         <w:rPr>
           <w:lang w:val="pt-BR"/>
         </w:rPr>
-        <w:t xml:space="preserve"> e senha</w:t>
+        <w:t xml:space="preserve"> e S</w:t>
+      </w:r>
+      <w:r>
+        <w:rPr>
+          <w:lang w:val="pt-BR"/>
+        </w:rPr>
+        <w:t>enha</w:t>
       </w:r>
       <w:r>
         <w:rPr>

</xml_diff>

<commit_message>
Revisão de documentos diversos
</commit_message>
<xml_diff>
--- a/Requisitos/Especificação de Caso de Uso Sistema de Rastreamento.docx
+++ b/Requisitos/Especificação de Caso de Uso Sistema de Rastreamento.docx
@@ -64,6 +64,7 @@
     <w:p>
       <w:pPr>
         <w:pStyle w:val="Corpodetexto"/>
+        <w:ind w:left="0"/>
         <w:rPr>
           <w:lang w:val="pt-BR"/>
         </w:rPr>
@@ -166,20 +167,6 @@
       </w:pPr>
       <w:r>
         <w:rPr>
-          <w:b w:val="0"/>
-          <w:lang w:val="pt-BR"/>
-        </w:rPr>
-        <w:t xml:space="preserve">           </w:t>
-      </w:r>
-      <w:r>
-        <w:rPr>
-          <w:b w:val="0"/>
-          <w:lang w:val="pt-BR"/>
-        </w:rPr>
-        <w:t xml:space="preserve">  </w:t>
-      </w:r>
-      <w:r>
-        <w:rPr>
           <w:rFonts w:ascii="Times New Roman" w:hAnsi="Times New Roman"/>
           <w:b w:val="0"/>
           <w:lang w:val="pt-BR"/>
@@ -212,6 +199,7 @@
     <w:p>
       <w:pPr>
         <w:pStyle w:val="Corpodetexto"/>
+        <w:ind w:left="0"/>
         <w:rPr>
           <w:lang w:val="pt-BR"/>
         </w:rPr>

</xml_diff>

<commit_message>
Teste de publicação com documentos salvos em outras extensões
</commit_message>
<xml_diff>
--- a/Requisitos/Especificação de Caso de Uso Sistema de Rastreamento.docx
+++ b/Requisitos/Especificação de Caso de Uso Sistema de Rastreamento.docx
@@ -64,7 +64,7 @@
     <w:p>
       <w:pPr>
         <w:pStyle w:val="Corpodetexto"/>
-        <w:ind w:left="0"/>
+        <w:ind w:left="0" w:firstLine="720"/>
         <w:rPr>
           <w:lang w:val="pt-BR"/>
         </w:rPr>
@@ -199,7 +199,7 @@
     <w:p>
       <w:pPr>
         <w:pStyle w:val="Corpodetexto"/>
-        <w:ind w:left="0"/>
+        <w:ind w:left="0" w:firstLine="720"/>
         <w:rPr>
           <w:lang w:val="pt-BR"/>
         </w:rPr>

</xml_diff>